<commit_message>
Se actualizan los ficheros de recursos del test y se actualizan algunas condiciones del mismo
git-svn-id: http://svn-ctt.administracionelectronica.gob.es/svn/clienteafirma/trunk/project@1507 dcdbb401-323c-49cf-88a0-803402807c85
</commit_message>
<xml_diff>
--- a/afirma-crypto-ooxml/src/test/resources/Entrada.docx
+++ b/afirma-crypto-ooxml/src/test/resources/Entrada.docx
@@ -663,193 +663,4 @@
   <a:objectDefaults/>
   <a:extraClrSchemeLst/>
 </a:theme>
-</file>
-
-<file path=_xmlsignatures/sig1.xml><?xml version="1.0" encoding="utf-8"?>
-<Signature xmlns="http://www.w3.org/2000/09/xmldsig#" Id="idPackageSignature">
-  <SignedInfo>
-    <CanonicalizationMethod Algorithm="http://www.w3.org/TR/2001/REC-xml-c14n-20010315"/>
-    <SignatureMethod Algorithm="http://www.w3.org/2000/09/xmldsig#rsa-sha1"/>
-    <Reference URI="#idPackageObject" Type="http://www.w3.org/2000/09/xmldsig#Object">
-      <DigestMethod Algorithm="http://www.w3.org/2000/09/xmldsig#sha1"/>
-      <DigestValue>pIAXrWA6UmAF2h96A1RDb66lF0k=</DigestValue>
-    </Reference>
-    <Reference URI="#idOfficeObject" Type="http://www.w3.org/2000/09/xmldsig#Object">
-      <DigestMethod Algorithm="http://www.w3.org/2000/09/xmldsig#sha1"/>
-      <DigestValue>liue2rsyYNKyBL9ydyNs7945vqw=</DigestValue>
-    </Reference>
-    <Reference URI="#idSignedProperties" Type="http://uri.etsi.org/01903#SignedProperties">
-      <Transforms>
-        <Transform Algorithm="http://www.w3.org/TR/2001/REC-xml-c14n-20010315"/>
-      </Transforms>
-      <DigestMethod Algorithm="http://www.w3.org/2000/09/xmldsig#sha1"/>
-      <DigestValue>zJNdh//mbI+ePgfy6VxiTnlE9Ow=</DigestValue>
-    </Reference>
-  </SignedInfo>
-  <SignatureValue>JBej347ndc232kqweTPWTexf8h7bQhGreBujH5hPuB8iJm6Lnd9muRqeVjuRBGgZZC/v+K/Qsbqb
-gGBo0tGi3ZQvukBdIU0MV95rz7gOgUiFvo4Ca4qVDurcDMYpqbgt5LsqEQWa1bZ7KVBeZeWamsxL
-smKmdph8D18sS3vzA3I=</SignatureValue>
-  <KeyInfo>
-    <X509Data>
-      <X509Certificate>MIIF+TCCBOGgAwIBAgICA+swDQYJKoZIhvcNAQEFBQAwgdoxCzAJBgNVBAYTAkVTMRIwEAYDVQQI
-EwlCYXJjZWxvbmExSDBGBgNVBAcMP0JhcmNlbG9uYSAoc2VlIGN1cnJlbnQgYWRkcmVzcyBhdCBo
-dHRwczovL3d3dy5hbmYuZXMvYWRkcmVzcy8gKTEnMCUGA1UEChMeQU5GIEF1dG9yaWRhZCBkZSBD
-ZXJ0aWZpY2FjaW9uMRcwFQYDVQQLEw5BTkYgQ2xhc2UgMSBDQTETMBEGA1UEBRMKRy02MzI4NzUx
-MDEWMBQGA1UEAxMNQU5GIFNlcnZlciBDQTAeFw0wNjEyMzEyMzAwMDBaFw0xNDEyMzEyMzAwMDBa
-MIHDMRswGQYDVQQDExJBTkYgRW1wcmVzYSBBY3Rpdm8xDDAKBgNVBCoTA0FORjEXMBUGA1UEBBMO
-VXN1YXJpbyBBY3Rpdm8xEjAQBgNVBAUTCUIxMjM0NTY3NDEeMBwGCSqGSIb3DQEJARYPdGVzdEBw
-cnVlYmEuY29tMSEwHwYDVQQLExhDbGFzZSAyIHBlcnNvbmEganVyaWRpY2ExCzAJBgNVBAYTAkVT
-MRkwFwYKKwYBBAGBkxYBARMJMTIzNDU2NzhaMIGfMA0GCSqGSIb3DQEBAQUAA4GNADCBiQKBgQC2
-jstKkd1HtfZ6psPzImExCGhXa32m1dqNTYg7YkEckTxWtwmo6Tsn6c62yP85+YDKwxZO3GacJ/Hf
-BMBi/nLRz0m3xjbvruNYgUBWP62ht9Q+bp4Swe0Wek7xeUGjclGsMXVWwtdUfDUQoNHMqzocyY7Z
-uhJMTLk2tOWSXDbt8QIDAQABo4ICYDCCAlwwCQYDVR0TBAIwADALBgNVHQ8EBAMCBsAwEwYKKwYB
-BAGBjxwKAQQFDANBTkYwFwYKKwYBBAGBjxwKAgQJDAdVc3VhcmlvMBYGCisGAQQBgY8cCgMECAwG
-QWN0aXZvMBkGCisGAQQBgY8cCgQECwwJMTIzNDU2NzhaMCIGCisGAQQBgY8cFAEEFAwSQU5GIEVt
-cHJlc2EgQWN0aXZvMBkGCisGAQQBgY8cFAIECwwJQjEyMzQ1Njc0MIGIBgNVHSAEgYAwfjB8Bgor
-BgEEAYGPHAIEMG4wPQYIKwYBBQUHAgIwMRovQ2VydGlmaWNhZG8gZW1pdGlkbyBwYXJhIHJlYWxp
-emFjafNuIGRlIHBydWViYXMwLQYIKwYBBQUHAgEWIWh0dHBzOi8vd3d3LmFuZi5lcy9BQy9kb2N1
-bWVudG9zLzA4BggrBgEFBQcBAQQsMCowKAYIKwYBBQUHMAGGHGh0dHA6Ly93d3cuYW5mLmVzL0FD
-L1JDL29jc3AwOQYDVR0fBDIwMDAuoCygKoYoaHR0cDovL3d3dy5hbmYuZXMvQUMvUkMvQU5GQUND
-TEFTRUExLmNybDAXBgorBgEEAYGPHBMBBAkMBzEyMy0zMjEwMQYKKwYBBAGBjxwqBgQjDCFodHRw
-czovL3d3dy5hbmYuZXMvQUMvQUNUQVMvNTY3ODkwFgYJKwYBBAGBjxwTBAkMBzMyMS0xMjMwHQYD
-VR0OBBYEFH2Lnna0P72QxCgee0v7iAwfzNWNMB8GA1UdIwQYMBaAFL479rQxt3MkSDnFVxOUdaqf
-gT8sMA0GCSqGSIb3DQEBBQUAA4IBAQBNpALQAPJfghpWh10OgusE5iI3dYh65Eeq8Cz2nIuIXcsl
-eY/Zn0YpqUpI3C0TUhBmqGHcbs+mXIHmmrLG8S558xOKZC2qik8GuhAgGcb09VZ26M+1t90+eQgI
-TUBrwsrv6/0g76m88nkm0zSf1J1QqSLt4DKf9kfEaTHBVSAHphepgQhyzBJpGrvCBHoZD/HFoMGt
-BaF20AK01WMetB5kG/f0RGT7zW1Z0mWDXgUgbUCXUNwKwAkWPff18Z+ldHXr0C/mkBfKAXnBJog4
-mvF80l5rypsS2AqcKC0yW/Vt1wZMkVefBuasLjyTjnNehUoTQZbSegYmBihCE64KxLcw</X509Certificate>
-    </X509Data>
-  </KeyInfo>
-  <Object xmlns:mdssi="http://schemas.openxmlformats.org/package/2006/digital-signature" Id="idPackageObject">
-    <Manifest>
-      <Reference URI="/word/webSettings.xml?ContentType=application/vnd.openxmlformats-officedocument.wordprocessingml.webSettings+xml">
-        <DigestMethod Algorithm="http://www.w3.org/2000/09/xmldsig#sha1"/>
-        <DigestValue>lsJpQUi3QcTiTVvBBf6+hbXAN/o=</DigestValue>
-      </Reference>
-      <Reference URI="/word/fontTable.xml?ContentType=application/vnd.openxmlformats-officedocument.wordprocessingml.fontTable+xml">
-        <DigestMethod Algorithm="http://www.w3.org/2000/09/xmldsig#sha1"/>
-        <DigestValue>yfh1FpjFYmzicDEy686dIDk0Aig=</DigestValue>
-      </Reference>
-      <Reference URI="/word/settings.xml?ContentType=application/vnd.openxmlformats-officedocument.wordprocessingml.settings+xml">
-        <DigestMethod Algorithm="http://www.w3.org/2000/09/xmldsig#sha1"/>
-        <DigestValue>J3fZZM1W3NIB1vTxNvUjHu+cvGs=</DigestValue>
-      </Reference>
-      <Reference URI="/word/media/image1.png?ContentType=image/png">
-        <DigestMethod Algorithm="http://www.w3.org/2000/09/xmldsig#sha1"/>
-        <DigestValue>mSlgNcN37G9cTimyjFda8n4iTJM=</DigestValue>
-      </Reference>
-      <Reference URI="/word/theme/theme1.xml?ContentType=application/vnd.openxmlformats-officedocument.theme+xml">
-        <DigestMethod Algorithm="http://www.w3.org/2000/09/xmldsig#sha1"/>
-        <DigestValue>aed2ly2g7prYFMNM9yD108Dh+QE=</DigestValue>
-      </Reference>
-      <Reference URI="/word/footer1.xml?ContentType=application/vnd.openxmlformats-officedocument.wordprocessingml.footer+xml">
-        <DigestMethod Algorithm="http://www.w3.org/2000/09/xmldsig#sha1"/>
-        <DigestValue>hJsUCyXGxNKtiwlFZgiXZRcE7rQ=</DigestValue>
-      </Reference>
-      <Reference URI="/word/endnotes.xml?ContentType=application/vnd.openxmlformats-officedocument.wordprocessingml.endnotes+xml">
-        <DigestMethod Algorithm="http://www.w3.org/2000/09/xmldsig#sha1"/>
-        <DigestValue>/oNiB87mDxGsymSPm2RSd4r54po=</DigestValue>
-      </Reference>
-      <Reference URI="/word/document.xml?ContentType=application/vnd.openxmlformats-officedocument.wordprocessingml.document.main+xml">
-        <DigestMethod Algorithm="http://www.w3.org/2000/09/xmldsig#sha1"/>
-        <DigestValue>HPBW3WOqQHeT2sHc/78CdXG4sWI=</DigestValue>
-      </Reference>
-      <Reference URI="/word/styles.xml?ContentType=application/vnd.openxmlformats-officedocument.wordprocessingml.styles+xml">
-        <DigestMethod Algorithm="http://www.w3.org/2000/09/xmldsig#sha1"/>
-        <DigestValue>0l/5uAsP+0CraGtMcNzXtklBOmQ=</DigestValue>
-      </Reference>
-      <Reference URI="/word/footnotes.xml?ContentType=application/vnd.openxmlformats-officedocument.wordprocessingml.footnotes+xml">
-        <DigestMethod Algorithm="http://www.w3.org/2000/09/xmldsig#sha1"/>
-        <DigestValue>yH+lUb96nAvDsjwnfsZ2VxxMo+0=</DigestValue>
-      </Reference>
-      <Reference URI="/_rels/.rels?ContentType=application/vnd.openxmlformats-package.relationships+xml">
-        <Transforms>
-          <Transform Algorithm="http://schemas.openxmlformats.org/package/2006/RelationshipTransform">
-            <mdssi:RelationshipReference SourceId="rId1"/>
-          </Transform>
-          <Transform Algorithm="http://www.w3.org/TR/2001/REC-xml-c14n-20010315"/>
-        </Transforms>
-        <DigestMethod Algorithm="http://www.w3.org/2000/09/xmldsig#sha1"/>
-        <DigestValue>1vWU/YTF/7t6ZjnE44gAFTbZvvA=</DigestValue>
-      </Reference>
-      <Reference URI="/word/_rels/document.xml.rels?ContentType=application/vnd.openxmlformats-package.relationships+xml">
-        <Transforms>
-          <Transform Algorithm="http://schemas.openxmlformats.org/package/2006/RelationshipTransform">
-            <mdssi:RelationshipReference SourceId="rId8"/>
-            <mdssi:RelationshipReference SourceId="rId3"/>
-            <mdssi:RelationshipReference SourceId="rId7"/>
-            <mdssi:RelationshipReference SourceId="rId2"/>
-            <mdssi:RelationshipReference SourceId="rId1"/>
-            <mdssi:RelationshipReference SourceId="rId6"/>
-            <mdssi:RelationshipReference SourceId="rId5"/>
-            <mdssi:RelationshipReference SourceId="rId4"/>
-            <mdssi:RelationshipReference SourceId="rId9"/>
-          </Transform>
-          <Transform Algorithm="http://www.w3.org/TR/2001/REC-xml-c14n-20010315"/>
-        </Transforms>
-        <DigestMethod Algorithm="http://www.w3.org/2000/09/xmldsig#sha1"/>
-        <DigestValue>LG/vc3AkDKTwUGhge0ZJ56bBQ1U=</DigestValue>
-      </Reference>
-    </Manifest>
-    <SignatureProperties>
-      <SignatureProperty Id="idSignatureTime" Target="#idPackageSignature">
-        <mdssi:SignatureTime>
-          <mdssi:Format>YYYY-MM-DDThh:mm:ssTZD</mdssi:Format>
-          <mdssi:Value>2011-02-17T14:57:35Z</mdssi:Value>
-        </mdssi:SignatureTime>
-      </SignatureProperty>
-    </SignatureProperties>
-  </Object>
-  <Object Id="idOfficeObject">
-    <SignatureProperties>
-      <SignatureProperty Id="idOfficeV1Details" Target="idPackageSignature">
-        <SignatureInfoV1 xmlns="http://schemas.microsoft.com/office/2006/digsig">
-          <SetupID/>
-          <SignatureText/>
-          <SignatureImage/>
-          <SignatureComments>Prueba</SignatureComments>
-          <WindowsVersion>6.1</WindowsVersion>
-          <OfficeVersion>14.0</OfficeVersion>
-          <ApplicationVersion>14.0</ApplicationVersion>
-          <Monitors>1</Monitors>
-          <HorizontalResolution>1280</HorizontalResolution>
-          <VerticalResolution>800</VerticalResolution>
-          <ColorDepth>32</ColorDepth>
-          <SignatureProviderId>{00000000-0000-0000-0000-000000000000}</SignatureProviderId>
-          <SignatureProviderUrl/>
-          <SignatureProviderDetails>9</SignatureProviderDetails>
-          <ManifestHashAlgorithm>http://www.w3.org/2000/09/xmldsig#sha1</ManifestHashAlgorithm>
-          <SignatureType>1</SignatureType>
-        </SignatureInfoV1>
-      </SignatureProperty>
-    </SignatureProperties>
-  </Object>
-  <Object>
-    <xd:QualifyingProperties xmlns:xd="http://uri.etsi.org/01903/v1.3.2#" Target="#idPackageSignature">
-      <xd:SignedProperties Id="idSignedProperties">
-        <xd:SignedSignatureProperties>
-          <xd:SigningTime>2011-02-17T14:57:35Z</xd:SigningTime>
-          <xd:SigningCertificate>
-            <xd:Cert>
-              <xd:CertDigest>
-                <DigestMethod Algorithm="http://www.w3.org/2000/09/xmldsig#sha1"/>
-                <DigestValue>a6KLsZ9UnqVhK1gSX35MxNNY9+A=</DigestValue>
-              </xd:CertDigest>
-              <xd:IssuerSerial>
-                <X509IssuerName>C=ES, S=Barcelona, L=Barcelona (see current address at https://www.anf.es/address/ ), O=ANF Autoridad de Certificacion, OU=ANF Clase 1 CA, SERIALNUMBER=G-63287510, CN=ANF Server CA</X509IssuerName>
-                <X509SerialNumber>1003</X509SerialNumber>
-              </xd:IssuerSerial>
-            </xd:Cert>
-          </xd:SigningCertificate>
-          <xd:SignaturePolicyIdentifier>
-            <xd:SignaturePolicyImplied/>
-          </xd:SignaturePolicyIdentifier>
-        </xd:SignedSignatureProperties>
-      </xd:SignedProperties>
-      <xd:UnsignedProperties>
-        <xd:UnsignedSignatureProperties/>
-      </xd:UnsignedProperties>
-    </xd:QualifyingProperties>
-  </Object>
-</Signature>
 </file>
</xml_diff>